<commit_message>
DSPP corrigé suite relecture
</commit_message>
<xml_diff>
--- a/divers/cahier_charges_java.docx
+++ b/divers/cahier_charges_java.docx
@@ -391,7 +391,7 @@
             </w:rPr>
             <w:fldChar w:fldCharType="separate"/>
           </w:r>
-          <w:hyperlink w:anchor="_Toc370407014" w:history="1">
+          <w:hyperlink w:anchor="_Toc373095692" w:history="1">
             <w:r>
               <w:rPr>
                 <w:rStyle w:val="Lienhypertexte"/>
@@ -426,7 +426,7 @@
               <w:rPr>
                 <w:webHidden/>
               </w:rPr>
-              <w:instrText xml:space="preserve"> PAGEREF _Toc370407014 \h </w:instrText>
+              <w:instrText xml:space="preserve"> PAGEREF _Toc373095692 \h </w:instrText>
             </w:r>
             <w:r>
               <w:rPr>
@@ -460,7 +460,7 @@
               <w:b w:val="0"/>
             </w:rPr>
           </w:pPr>
-          <w:hyperlink w:anchor="_Toc370407015" w:history="1">
+          <w:hyperlink w:anchor="_Toc373095693" w:history="1">
             <w:r>
               <w:rPr>
                 <w:rStyle w:val="Lienhypertexte"/>
@@ -495,7 +495,7 @@
               <w:rPr>
                 <w:webHidden/>
               </w:rPr>
-              <w:instrText xml:space="preserve"> PAGEREF _Toc370407015 \h </w:instrText>
+              <w:instrText xml:space="preserve"> PAGEREF _Toc373095693 \h </w:instrText>
             </w:r>
             <w:r>
               <w:rPr>
@@ -529,7 +529,7 @@
               <w:b w:val="0"/>
             </w:rPr>
           </w:pPr>
-          <w:hyperlink w:anchor="_Toc370407016" w:history="1">
+          <w:hyperlink w:anchor="_Toc373095694" w:history="1">
             <w:r>
               <w:rPr>
                 <w:rStyle w:val="Lienhypertexte"/>
@@ -546,7 +546,7 @@
               <w:rPr>
                 <w:rStyle w:val="Lienhypertexte"/>
               </w:rPr>
-              <w:t>Objectif</w:t>
+              <w:t>Objectifs</w:t>
             </w:r>
             <w:r>
               <w:rPr>
@@ -564,7 +564,7 @@
               <w:rPr>
                 <w:webHidden/>
               </w:rPr>
-              <w:instrText xml:space="preserve"> PAGEREF _Toc370407016 \h </w:instrText>
+              <w:instrText xml:space="preserve"> PAGEREF _Toc373095694 \h </w:instrText>
             </w:r>
             <w:r>
               <w:rPr>
@@ -598,7 +598,7 @@
               <w:b w:val="0"/>
             </w:rPr>
           </w:pPr>
-          <w:hyperlink w:anchor="_Toc370407017" w:history="1">
+          <w:hyperlink w:anchor="_Toc373095695" w:history="1">
             <w:r>
               <w:rPr>
                 <w:rStyle w:val="Lienhypertexte"/>
@@ -633,7 +633,7 @@
               <w:rPr>
                 <w:webHidden/>
               </w:rPr>
-              <w:instrText xml:space="preserve"> PAGEREF _Toc370407017 \h </w:instrText>
+              <w:instrText xml:space="preserve"> PAGEREF _Toc373095695 \h </w:instrText>
             </w:r>
             <w:r>
               <w:rPr>
@@ -667,7 +667,7 @@
               <w:b w:val="0"/>
             </w:rPr>
           </w:pPr>
-          <w:hyperlink w:anchor="_Toc370407018" w:history="1">
+          <w:hyperlink w:anchor="_Toc373095696" w:history="1">
             <w:r>
               <w:rPr>
                 <w:rStyle w:val="Lienhypertexte"/>
@@ -702,7 +702,7 @@
               <w:rPr>
                 <w:webHidden/>
               </w:rPr>
-              <w:instrText xml:space="preserve"> PAGEREF _Toc370407018 \h </w:instrText>
+              <w:instrText xml:space="preserve"> PAGEREF _Toc373095696 \h </w:instrText>
             </w:r>
             <w:r>
               <w:rPr>
@@ -733,7 +733,7 @@
           <w:pPr>
             <w:pStyle w:val="TM2"/>
           </w:pPr>
-          <w:hyperlink w:anchor="_Toc370407019" w:history="1">
+          <w:hyperlink w:anchor="_Toc373095697" w:history="1">
             <w:r>
               <w:rPr>
                 <w:rStyle w:val="Lienhypertexte"/>
@@ -765,7 +765,7 @@
               <w:rPr>
                 <w:webHidden/>
               </w:rPr>
-              <w:instrText xml:space="preserve"> PAGEREF _Toc370407019 \h </w:instrText>
+              <w:instrText xml:space="preserve"> PAGEREF _Toc373095697 \h </w:instrText>
             </w:r>
             <w:r>
               <w:rPr>
@@ -796,7 +796,7 @@
           <w:pPr>
             <w:pStyle w:val="TM2"/>
           </w:pPr>
-          <w:hyperlink w:anchor="_Toc370407020" w:history="1">
+          <w:hyperlink w:anchor="_Toc373095698" w:history="1">
             <w:r>
               <w:rPr>
                 <w:rStyle w:val="Lienhypertexte"/>
@@ -828,7 +828,7 @@
               <w:rPr>
                 <w:webHidden/>
               </w:rPr>
-              <w:instrText xml:space="preserve"> PAGEREF _Toc370407020 \h </w:instrText>
+              <w:instrText xml:space="preserve"> PAGEREF _Toc373095698 \h </w:instrText>
             </w:r>
             <w:r>
               <w:rPr>
@@ -862,7 +862,7 @@
               <w:b w:val="0"/>
             </w:rPr>
           </w:pPr>
-          <w:hyperlink w:anchor="_Toc370407021" w:history="1">
+          <w:hyperlink w:anchor="_Toc373095699" w:history="1">
             <w:r>
               <w:rPr>
                 <w:rStyle w:val="Lienhypertexte"/>
@@ -897,7 +897,7 @@
               <w:rPr>
                 <w:webHidden/>
               </w:rPr>
-              <w:instrText xml:space="preserve"> PAGEREF _Toc370407021 \h </w:instrText>
+              <w:instrText xml:space="preserve"> PAGEREF _Toc373095699 \h </w:instrText>
             </w:r>
             <w:r>
               <w:rPr>
@@ -928,7 +928,7 @@
           <w:pPr>
             <w:pStyle w:val="TM2"/>
           </w:pPr>
-          <w:hyperlink w:anchor="_Toc370407022" w:history="1">
+          <w:hyperlink w:anchor="_Toc373095700" w:history="1">
             <w:r>
               <w:rPr>
                 <w:rStyle w:val="Lienhypertexte"/>
@@ -960,7 +960,7 @@
               <w:rPr>
                 <w:webHidden/>
               </w:rPr>
-              <w:instrText xml:space="preserve"> PAGEREF _Toc370407022 \h </w:instrText>
+              <w:instrText xml:space="preserve"> PAGEREF _Toc373095700 \h </w:instrText>
             </w:r>
             <w:r>
               <w:rPr>
@@ -991,7 +991,7 @@
           <w:pPr>
             <w:pStyle w:val="TM2"/>
           </w:pPr>
-          <w:hyperlink w:anchor="_Toc370407023" w:history="1">
+          <w:hyperlink w:anchor="_Toc373095701" w:history="1">
             <w:r>
               <w:rPr>
                 <w:rStyle w:val="Lienhypertexte"/>
@@ -1023,7 +1023,7 @@
               <w:rPr>
                 <w:webHidden/>
               </w:rPr>
-              <w:instrText xml:space="preserve"> PAGEREF _Toc370407023 \h </w:instrText>
+              <w:instrText xml:space="preserve"> PAGEREF _Toc373095701 \h </w:instrText>
             </w:r>
             <w:r>
               <w:rPr>
@@ -1054,7 +1054,7 @@
           <w:pPr>
             <w:pStyle w:val="TM2"/>
           </w:pPr>
-          <w:hyperlink w:anchor="_Toc370407024" w:history="1">
+          <w:hyperlink w:anchor="_Toc373095702" w:history="1">
             <w:r>
               <w:rPr>
                 <w:rStyle w:val="Lienhypertexte"/>
@@ -1086,7 +1086,7 @@
               <w:rPr>
                 <w:webHidden/>
               </w:rPr>
-              <w:instrText xml:space="preserve"> PAGEREF _Toc370407024 \h </w:instrText>
+              <w:instrText xml:space="preserve"> PAGEREF _Toc373095702 \h </w:instrText>
             </w:r>
             <w:r>
               <w:rPr>
@@ -1117,7 +1117,7 @@
           <w:pPr>
             <w:pStyle w:val="TM2"/>
           </w:pPr>
-          <w:hyperlink w:anchor="_Toc370407025" w:history="1">
+          <w:hyperlink w:anchor="_Toc373095703" w:history="1">
             <w:r>
               <w:rPr>
                 <w:rStyle w:val="Lienhypertexte"/>
@@ -1149,7 +1149,7 @@
               <w:rPr>
                 <w:webHidden/>
               </w:rPr>
-              <w:instrText xml:space="preserve"> PAGEREF _Toc370407025 \h </w:instrText>
+              <w:instrText xml:space="preserve"> PAGEREF _Toc373095703 \h </w:instrText>
             </w:r>
             <w:r>
               <w:rPr>
@@ -1180,7 +1180,7 @@
           <w:pPr>
             <w:pStyle w:val="TM2"/>
           </w:pPr>
-          <w:hyperlink w:anchor="_Toc370407026" w:history="1">
+          <w:hyperlink w:anchor="_Toc373095704" w:history="1">
             <w:r>
               <w:rPr>
                 <w:rStyle w:val="Lienhypertexte"/>
@@ -1212,7 +1212,7 @@
               <w:rPr>
                 <w:webHidden/>
               </w:rPr>
-              <w:instrText xml:space="preserve"> PAGEREF _Toc370407026 \h </w:instrText>
+              <w:instrText xml:space="preserve"> PAGEREF _Toc373095704 \h </w:instrText>
             </w:r>
             <w:r>
               <w:rPr>
@@ -1243,7 +1243,7 @@
           <w:pPr>
             <w:pStyle w:val="TM2"/>
           </w:pPr>
-          <w:hyperlink w:anchor="_Toc370407027" w:history="1">
+          <w:hyperlink w:anchor="_Toc373095705" w:history="1">
             <w:r>
               <w:rPr>
                 <w:rStyle w:val="Lienhypertexte"/>
@@ -1275,7 +1275,7 @@
               <w:rPr>
                 <w:webHidden/>
               </w:rPr>
-              <w:instrText xml:space="preserve"> PAGEREF _Toc370407027 \h </w:instrText>
+              <w:instrText xml:space="preserve"> PAGEREF _Toc373095705 \h </w:instrText>
             </w:r>
             <w:r>
               <w:rPr>
@@ -1306,7 +1306,7 @@
           <w:pPr>
             <w:pStyle w:val="TM2"/>
           </w:pPr>
-          <w:hyperlink w:anchor="_Toc370407028" w:history="1">
+          <w:hyperlink w:anchor="_Toc373095706" w:history="1">
             <w:r>
               <w:rPr>
                 <w:rStyle w:val="Lienhypertexte"/>
@@ -1338,7 +1338,7 @@
               <w:rPr>
                 <w:webHidden/>
               </w:rPr>
-              <w:instrText xml:space="preserve"> PAGEREF _Toc370407028 \h </w:instrText>
+              <w:instrText xml:space="preserve"> PAGEREF _Toc373095706 \h </w:instrText>
             </w:r>
             <w:r>
               <w:rPr>
@@ -1372,7 +1372,7 @@
               <w:b w:val="0"/>
             </w:rPr>
           </w:pPr>
-          <w:hyperlink w:anchor="_Toc370407029" w:history="1">
+          <w:hyperlink w:anchor="_Toc373095707" w:history="1">
             <w:r>
               <w:rPr>
                 <w:rStyle w:val="Lienhypertexte"/>
@@ -1407,7 +1407,7 @@
               <w:rPr>
                 <w:webHidden/>
               </w:rPr>
-              <w:instrText xml:space="preserve"> PAGEREF _Toc370407029 \h </w:instrText>
+              <w:instrText xml:space="preserve"> PAGEREF _Toc373095707 \h </w:instrText>
             </w:r>
             <w:r>
               <w:rPr>
@@ -1492,7 +1492,7 @@
         <w:pStyle w:val="Titre1"/>
         <w:jc w:val="both"/>
       </w:pPr>
-      <w:bookmarkStart w:id="0" w:name="_Toc370407014"/>
+      <w:bookmarkStart w:id="0" w:name="_Toc373095692"/>
       <w:r>
         <w:t>Lexique</w:t>
       </w:r>
@@ -1874,7 +1874,7 @@
         <w:jc w:val="both"/>
       </w:pPr>
       <w:bookmarkStart w:id="1" w:name="_Toc365538390"/>
-      <w:bookmarkStart w:id="2" w:name="_Toc370407015"/>
+      <w:bookmarkStart w:id="2" w:name="_Toc373095693"/>
       <w:bookmarkEnd w:id="1"/>
       <w:r>
         <w:t>Contexte</w:t>
@@ -2187,10 +2187,13 @@
         <w:jc w:val="both"/>
       </w:pPr>
       <w:bookmarkStart w:id="3" w:name="_Toc365538391"/>
-      <w:bookmarkStart w:id="4" w:name="_Toc370407016"/>
+      <w:bookmarkStart w:id="4" w:name="_Toc373095694"/>
       <w:bookmarkEnd w:id="3"/>
       <w:r>
         <w:t>Objectif</w:t>
+      </w:r>
+      <w:r>
+        <w:t>s</w:t>
       </w:r>
       <w:bookmarkEnd w:id="4"/>
     </w:p>
@@ -2325,7 +2328,23 @@
           <w:sz w:val="24"/>
           <w:szCs w:val="24"/>
         </w:rPr>
-        <w:t>la consultation, l'ajout, la modification et la suppression d'un vol dit « en attente » (ce statut sera maintenu jusqu'à ce qu'une équipe de vol lui soit affectée). Tous les vols devront être en partance et en provenance des aéroports précités. Les éléments suivants devront être visibles pour chaque vol enregistré : aéroports de départ et d'arrivée, dates et heures de départ et d'arrivée, durée du vol, tarif, employés éventuellement affectés au vol. Tous les horaires sont indiqués en heure française.</w:t>
+        <w:t>la consultation, l'ajout, la modification et la suppression d'un vol dit « en attente » (ce statut sera maintenu jusqu'à ce qu'une équipe de vol lui soit affectée). Tous les vols devront être en partance et en provenance des aéroports précités. Les éléments suivants devront être visibles pour chaque vol enregistré : aéroports de départ et d'arrivée, dates et heures de départ et d'arrivée, durée du vol, tarif, employés éventuellement affectés au vol. Tous les horaires s</w:t>
+      </w:r>
+      <w:r>
+        <w:rPr>
+          <w:rFonts w:ascii="Times New Roman" w:hAnsi="Times New Roman" w:cs="Times New Roman"/>
+          <w:sz w:val="24"/>
+          <w:szCs w:val="24"/>
+        </w:rPr>
+        <w:t>er</w:t>
+      </w:r>
+      <w:r>
+        <w:rPr>
+          <w:rFonts w:ascii="Times New Roman" w:hAnsi="Times New Roman" w:cs="Times New Roman"/>
+          <w:sz w:val="24"/>
+          <w:szCs w:val="24"/>
+        </w:rPr>
+        <w:t>ont indiqués en heure française.</w:t>
       </w:r>
     </w:p>
     <w:p>
@@ -2710,7 +2729,7 @@
         <w:jc w:val="both"/>
       </w:pPr>
       <w:bookmarkStart w:id="6" w:name="_Toc365538392"/>
-      <w:bookmarkStart w:id="7" w:name="_Toc370407017"/>
+      <w:bookmarkStart w:id="7" w:name="_Toc373095695"/>
       <w:bookmarkEnd w:id="6"/>
       <w:r>
         <w:t>Contraintes</w:t>
@@ -2755,6 +2774,11 @@
           <w:numId w:val="1"/>
         </w:numPr>
         <w:jc w:val="both"/>
+        <w:rPr>
+          <w:rFonts w:ascii="Times New Roman" w:hAnsi="Times New Roman" w:cs="Times New Roman"/>
+          <w:sz w:val="24"/>
+          <w:szCs w:val="24"/>
+        </w:rPr>
       </w:pPr>
       <w:r>
         <w:rPr>
@@ -2780,13 +2804,14 @@
         </w:rPr>
         <w:t xml:space="preserve"> par un seul développeur. Celui-ci sera entièrement dédié au projet, du 10 au 20 septembre 2013.</w:t>
       </w:r>
-    </w:p>
-    <w:p>
-      <w:pPr>
-        <w:pStyle w:val="Textebrut"/>
-        <w:ind w:left="360"/>
-        <w:jc w:val="both"/>
-      </w:pPr>
+      <w:r>
+        <w:rPr>
+          <w:rFonts w:ascii="Times New Roman" w:hAnsi="Times New Roman" w:cs="Times New Roman"/>
+          <w:sz w:val="24"/>
+          <w:szCs w:val="24"/>
+        </w:rPr>
+        <w:br w:type="page"/>
+      </w:r>
     </w:p>
     <w:p>
       <w:pPr>
@@ -2852,7 +2877,7 @@
         <w:pStyle w:val="Titre1"/>
         <w:jc w:val="both"/>
       </w:pPr>
-      <w:bookmarkStart w:id="8" w:name="_Toc370407018"/>
+      <w:bookmarkStart w:id="8" w:name="_Toc373095696"/>
       <w:r>
         <w:t>Fonctionnalités</w:t>
       </w:r>
@@ -2866,7 +2891,7 @@
           <w:numId w:val="10"/>
         </w:numPr>
       </w:pPr>
-      <w:bookmarkStart w:id="9" w:name="_Toc370407019"/>
+      <w:bookmarkStart w:id="9" w:name="_Toc373095697"/>
       <w:r>
         <w:t>Gestion des aéroports</w:t>
       </w:r>
@@ -3088,7 +3113,7 @@
         </w:numPr>
         <w:jc w:val="both"/>
       </w:pPr>
-      <w:bookmarkStart w:id="10" w:name="_Toc370407020"/>
+      <w:bookmarkStart w:id="10" w:name="_Toc373095698"/>
       <w:r>
         <w:lastRenderedPageBreak/>
         <w:t>Gestion des vols</w:t>
@@ -3293,7 +3318,7 @@
         <w:pStyle w:val="Titre1"/>
         <w:jc w:val="both"/>
       </w:pPr>
-      <w:bookmarkStart w:id="13" w:name="_Toc370407021"/>
+      <w:bookmarkStart w:id="13" w:name="_Toc373095699"/>
       <w:r>
         <w:t>IHM &amp;</w:t>
       </w:r>
@@ -3434,7 +3459,7 @@
       <w:pPr>
         <w:pStyle w:val="Titre2"/>
       </w:pPr>
-      <w:bookmarkStart w:id="14" w:name="_Toc370407022"/>
+      <w:bookmarkStart w:id="14" w:name="_Toc373095700"/>
       <w:r>
         <w:lastRenderedPageBreak/>
         <w:t>Vue « bienvenue »</w:t>
@@ -3659,7 +3684,7 @@
       <w:pPr>
         <w:pStyle w:val="Titre2"/>
       </w:pPr>
-      <w:bookmarkStart w:id="15" w:name="_Toc370407023"/>
+      <w:bookmarkStart w:id="15" w:name="_Toc373095701"/>
       <w:r>
         <w:lastRenderedPageBreak/>
         <w:t>Vue « vols programmés</w:t>
@@ -3779,7 +3804,7 @@
           <w:sz w:val="24"/>
           <w:szCs w:val="24"/>
         </w:rPr>
-        <w:t>il</w:t>
+        <w:t>l’employé</w:t>
       </w:r>
       <w:r>
         <w:rPr>
@@ -4059,7 +4084,7 @@
       <w:pPr>
         <w:pStyle w:val="Titre2"/>
       </w:pPr>
-      <w:bookmarkStart w:id="17" w:name="_Toc370407024"/>
+      <w:bookmarkStart w:id="17" w:name="_Toc373095702"/>
       <w:r>
         <w:lastRenderedPageBreak/>
         <w:t>Vue « nouvel aéroport »</w:t>
@@ -4534,7 +4559,7 @@
       <w:pPr>
         <w:pStyle w:val="Titre2"/>
       </w:pPr>
-      <w:bookmarkStart w:id="18" w:name="_Toc370407025"/>
+      <w:bookmarkStart w:id="18" w:name="_Toc373095703"/>
       <w:r>
         <w:lastRenderedPageBreak/>
         <w:t>Vue « aéroports »</w:t>
@@ -4950,7 +4975,7 @@
       <w:pPr>
         <w:pStyle w:val="Titre2"/>
       </w:pPr>
-      <w:bookmarkStart w:id="19" w:name="_Toc370407026"/>
+      <w:bookmarkStart w:id="19" w:name="_Toc373095704"/>
       <w:r>
         <w:lastRenderedPageBreak/>
         <w:t>Vue « nouveau vol »</w:t>
@@ -5463,7 +5488,7 @@
       <w:pPr>
         <w:pStyle w:val="Titre2"/>
       </w:pPr>
-      <w:bookmarkStart w:id="20" w:name="_Toc370407027"/>
+      <w:bookmarkStart w:id="20" w:name="_Toc373095705"/>
       <w:r>
         <w:lastRenderedPageBreak/>
         <w:t>Vue « vol</w:t>
@@ -6142,7 +6167,7 @@
       <w:pPr>
         <w:pStyle w:val="Titre2"/>
       </w:pPr>
-      <w:bookmarkStart w:id="21" w:name="_Toc370407028"/>
+      <w:bookmarkStart w:id="21" w:name="_Toc373095706"/>
       <w:r>
         <w:lastRenderedPageBreak/>
         <w:t>Remarques générales</w:t>
@@ -6234,7 +6259,7 @@
         <w:pStyle w:val="Titre1"/>
         <w:jc w:val="both"/>
       </w:pPr>
-      <w:bookmarkStart w:id="22" w:name="_Toc370407029"/>
+      <w:bookmarkStart w:id="22" w:name="_Toc373095707"/>
       <w:r>
         <w:t>Modèle Conceptuel de Données</w:t>
       </w:r>
@@ -6273,7 +6298,16 @@
           <w:sz w:val="24"/>
           <w:szCs w:val="24"/>
         </w:rPr>
-        <w:t>compagnie, représenté page suivante</w:t>
+        <w:t xml:space="preserve">compagnie, représenté </w:t>
+      </w:r>
+      <w:r>
+        <w:rPr>
+          <w:rFonts w:ascii="Times New Roman" w:hAnsi="Times New Roman" w:cs="Times New Roman"/>
+          <w:bCs/>
+          <w:sz w:val="24"/>
+          <w:szCs w:val="24"/>
+        </w:rPr>
+        <w:t>ci-dessous</w:t>
       </w:r>
       <w:r>
         <w:rPr>
@@ -6725,7 +6759,7 @@
             <w:rPr>
               <w:noProof/>
             </w:rPr>
-            <w:t>1</w:t>
+            <w:t>13</w:t>
           </w:r>
         </w:fldSimple>
       </w:p>
@@ -9376,7 +9410,7 @@
 </file>
 
 <file path=customXml/itemProps1.xml><?xml version="1.0" encoding="utf-8"?>
-<ds:datastoreItem xmlns:ds="http://schemas.openxmlformats.org/officeDocument/2006/customXml" ds:itemID="{C50703FE-207B-447C-864A-195AF56B4768}">
+<ds:datastoreItem xmlns:ds="http://schemas.openxmlformats.org/officeDocument/2006/customXml" ds:itemID="{BA39DF7B-E4EA-432E-87D6-CA332677A9B0}">
   <ds:schemaRefs>
     <ds:schemaRef ds:uri="http://schemas.openxmlformats.org/officeDocument/2006/bibliography"/>
   </ds:schemaRefs>

</xml_diff>